<commit_message>
Added origin of the files 	modified:   Doku/Doku-BTG.docx
</commit_message>
<xml_diff>
--- a/Doku/Doku-BTG.docx
+++ b/Doku/Doku-BTG.docx
@@ -1,31 +1,44 @@
 
 <file path=word/document.xml><?xml version="1.0" encoding="utf-8"?>
-<w:document xmlns:wpc="http://schemas.microsoft.com/office/word/2010/wordprocessingCanvas" xmlns:cx="http://schemas.microsoft.com/office/drawing/2014/chartex" xmlns:cx1="http://schemas.microsoft.com/office/drawing/2015/9/8/chartex" xmlns:cx2="http://schemas.microsoft.com/office/drawing/2015/10/21/chartex" xmlns:cx3="http://schemas.microsoft.com/office/drawing/2016/5/9/chartex" xmlns:cx4="http://schemas.microsoft.com/office/drawing/2016/5/10/chartex" xmlns:cx5="http://schemas.microsoft.com/office/drawing/2016/5/11/chartex" xmlns:cx6="http://schemas.microsoft.com/office/drawing/2016/5/12/chartex" xmlns:cx7="http://schemas.microsoft.com/office/drawing/2016/5/13/chartex" xmlns:cx8="http://schemas.microsoft.com/office/drawing/2016/5/14/chartex" xmlns:mc="http://schemas.openxmlformats.org/markup-compatibility/2006" xmlns:aink="http://schemas.microsoft.com/office/drawing/2016/ink" xmlns:am3d="http://schemas.microsoft.com/office/drawing/2017/model3d" xmlns:o="urn:schemas-microsoft-com:office:office" xmlns:r="http://schemas.openxmlformats.org/officeDocument/2006/relationships" xmlns:m="http://schemas.openxmlformats.org/officeDocument/2006/math" xmlns:v="urn:schemas-microsoft-com:vml" xmlns:wp14="http://schemas.microsoft.com/office/word/2010/wordprocessingDrawing" xmlns:wp="http://schemas.openxmlformats.org/drawingml/2006/wordprocessingDrawing" xmlns:w10="urn:schemas-microsoft-com:office:word" xmlns:w="http://schemas.openxmlformats.org/wordprocessingml/2006/main" xmlns:w14="http://schemas.microsoft.com/office/word/2010/wordml" xmlns:w15="http://schemas.microsoft.com/office/word/2012/wordml" xmlns:w16cid="http://schemas.microsoft.com/office/word/2016/wordml/cid" xmlns:w16se="http://schemas.microsoft.com/office/word/2015/wordml/symex" xmlns:wpg="http://schemas.microsoft.com/office/word/2010/wordprocessingGroup" xmlns:wpi="http://schemas.microsoft.com/office/word/2010/wordprocessingInk" xmlns:wne="http://schemas.microsoft.com/office/word/2006/wordml" xmlns:wps="http://schemas.microsoft.com/office/word/2010/wordprocessingShape" mc:Ignorable="w14 w15 w16se w16cid wp14">
+<w:document xmlns:o="urn:schemas-microsoft-com:office:office" xmlns:r="http://schemas.openxmlformats.org/officeDocument/2006/relationships" xmlns:v="urn:schemas-microsoft-com:vml" xmlns:w="http://schemas.openxmlformats.org/wordprocessingml/2006/main" xmlns:w10="urn:schemas-microsoft-com:office:word" xmlns:wp="http://schemas.openxmlformats.org/drawingml/2006/wordprocessingDrawing" xmlns:wps="http://schemas.microsoft.com/office/word/2010/wordprocessingShape" xmlns:wpg="http://schemas.microsoft.com/office/word/2010/wordprocessingGroup" xmlns:mc="http://schemas.openxmlformats.org/markup-compatibility/2006" xmlns:wp14="http://schemas.microsoft.com/office/word/2010/wordprocessingDrawing" xmlns:w14="http://schemas.microsoft.com/office/word/2010/wordml" mc:Ignorable="w14 wp14">
   <w:body>
     <w:p>
       <w:pPr>
-        <w:pStyle w:val="Titel"/>
-      </w:pPr>
-      <w:r>
+        <w:pStyle w:val="Title"/>
+        <w:rPr/>
+      </w:pPr>
+      <w:r>
+        <w:rPr/>
         <w:t>Aktueller Stand</w:t>
       </w:r>
     </w:p>
-    <w:p/>
-    <w:p>
-      <w:pPr>
-        <w:pStyle w:val="berschrift2"/>
-      </w:pPr>
-      <w:r>
+    <w:p>
+      <w:pPr>
+        <w:pStyle w:val="Normal"/>
+        <w:rPr/>
+      </w:pPr>
+      <w:r>
+        <w:rPr/>
+      </w:r>
+    </w:p>
+    <w:p>
+      <w:pPr>
+        <w:pStyle w:val="Heading2"/>
+        <w:rPr/>
+      </w:pPr>
+      <w:r>
+        <w:rPr/>
         <w:t>Aktueller Stand:</w:t>
       </w:r>
     </w:p>
     <w:p>
-      <w:r>
-        <w:rPr>
-          <w:noProof/>
-        </w:rPr>
+      <w:pPr>
+        <w:pStyle w:val="Normal"/>
+        <w:rPr/>
+      </w:pPr>
+      <w:r>
         <w:drawing>
-          <wp:anchor distT="0" distB="0" distL="114300" distR="114300" simplePos="0" relativeHeight="251658240" behindDoc="0" locked="0" layoutInCell="1" allowOverlap="1">
+          <wp:anchor behindDoc="0" distT="0" distB="6350" distL="0" distR="114300" simplePos="0" locked="0" layoutInCell="1" allowOverlap="1" relativeHeight="2">
             <wp:simplePos x="0" y="0"/>
             <wp:positionH relativeFrom="margin">
               <wp:align>left</wp:align>
@@ -34,9 +47,9 @@
               <wp:posOffset>893445</wp:posOffset>
             </wp:positionV>
             <wp:extent cx="3663950" cy="4222750"/>
-            <wp:effectExtent l="0" t="0" r="0" b="6350"/>
+            <wp:effectExtent l="0" t="0" r="0" b="0"/>
             <wp:wrapTopAndBottom/>
-            <wp:docPr id="3" name="Grafik 3"/>
+            <wp:docPr id="1" name="Grafik 3" descr=""/>
             <wp:cNvGraphicFramePr>
               <a:graphicFrameLocks xmlns:a="http://schemas.openxmlformats.org/drawingml/2006/main" noChangeAspect="1"/>
             </wp:cNvGraphicFramePr>
@@ -44,20 +57,13 @@
               <a:graphicData uri="http://schemas.openxmlformats.org/drawingml/2006/picture">
                 <pic:pic xmlns:pic="http://schemas.openxmlformats.org/drawingml/2006/picture">
                   <pic:nvPicPr>
-                    <pic:cNvPr id="0" name="Picture 3"/>
+                    <pic:cNvPr id="1" name="Grafik 3" descr=""/>
                     <pic:cNvPicPr>
                       <a:picLocks noChangeAspect="1" noChangeArrowheads="1"/>
                     </pic:cNvPicPr>
                   </pic:nvPicPr>
                   <pic:blipFill>
-                    <a:blip r:embed="rId6" cstate="print">
-                      <a:extLst>
-                        <a:ext uri="{28A0092B-C50C-407E-A947-70E740481C1C}">
-                          <a14:useLocalDpi xmlns:a14="http://schemas.microsoft.com/office/drawing/2010/main" val="0"/>
-                        </a:ext>
-                      </a:extLst>
-                    </a:blip>
-                    <a:srcRect/>
+                    <a:blip r:embed="rId2"/>
                     <a:stretch>
                       <a:fillRect/>
                     </a:stretch>
@@ -70,119 +76,122 @@
                     <a:prstGeom prst="rect">
                       <a:avLst/>
                     </a:prstGeom>
-                    <a:noFill/>
-                    <a:ln>
-                      <a:noFill/>
-                    </a:ln>
                   </pic:spPr>
                 </pic:pic>
               </a:graphicData>
             </a:graphic>
-            <wp14:sizeRelH relativeFrom="margin">
-              <wp14:pctWidth>0</wp14:pctWidth>
-            </wp14:sizeRelH>
-            <wp14:sizeRelV relativeFrom="margin">
-              <wp14:pctHeight>0</wp14:pctHeight>
-            </wp14:sizeRelV>
           </wp:anchor>
         </w:drawing>
       </w:r>
       <w:r>
-        <w:t xml:space="preserve">Die Integration der SD-Karten </w:t>
-      </w:r>
-      <w:proofErr w:type="spellStart"/>
-      <w:r>
-        <w:t>Libary</w:t>
-      </w:r>
-      <w:proofErr w:type="spellEnd"/>
-      <w:r>
-        <w:t xml:space="preserve"> hat zwar etwas länger gedauert, dafür funktioniert diese nun so wie sie sollte. </w:t>
-      </w:r>
-      <w:r>
-        <w:t>Nun kommt der Schritt, bei welchem alle Teile des Programms auf einander abgestimmt werden. Auch kommt noch die Menü-führung und die Anzeige der Daten dazu. Von der Ablaufstruktur sollte das fertige Programm etwa folgen aussehen.</w:t>
-      </w:r>
-    </w:p>
-    <w:p/>
-    <w:p>
-      <w:pPr>
-        <w:pStyle w:val="berschrift2"/>
-      </w:pPr>
-      <w:r>
+        <w:rPr/>
+        <w:t>D</w:t>
+      </w:r>
+      <w:r>
+        <w:rPr/>
+        <w:t>ie Integration der SD-Karten Libary hat zwar etwas länger gedauert, dafür funktioniert diese nun so wie sie sollte. Nun kommt der Schritt, bei welchem alle Teile des Programms auf einander abgestimmt werden. Auch kommt noch die Menü-führung und die Anzeige der Daten dazu. Von der Ablaufstruktur sollte das fertige Programm etwa folgen aussehen.</w:t>
+      </w:r>
+    </w:p>
+    <w:p>
+      <w:pPr>
+        <w:pStyle w:val="Normal"/>
+        <w:rPr/>
+      </w:pPr>
+      <w:r>
+        <w:rPr/>
+      </w:r>
+    </w:p>
+    <w:p>
+      <w:pPr>
+        <w:pStyle w:val="Heading2"/>
+        <w:rPr/>
+      </w:pPr>
+      <w:r>
+        <w:rPr/>
         <w:t>Weitere Arbeiten:</w:t>
       </w:r>
     </w:p>
     <w:p>
-      <w:r>
-        <w:t xml:space="preserve">Als nächstes wird das </w:t>
-      </w:r>
-      <w:proofErr w:type="spellStart"/>
-      <w:r>
-        <w:t>Init</w:t>
-      </w:r>
-      <w:proofErr w:type="spellEnd"/>
-      <w:r>
-        <w:t xml:space="preserve"> und das </w:t>
-      </w:r>
-      <w:proofErr w:type="spellStart"/>
-      <w:r>
-        <w:t>Config</w:t>
-      </w:r>
-      <w:proofErr w:type="spellEnd"/>
-      <w:r>
-        <w:t xml:space="preserve"> File auf der SD-Karte erstellt und entsprechend ausgefüllt. Der Code muss noch so ergänzt </w:t>
-      </w:r>
-      <w:r>
-        <w:t>werden,</w:t>
-      </w:r>
-      <w:r>
-        <w:t xml:space="preserve"> dass alle Startwerte aus der SD-Karte herausgelesen werden. </w:t>
-      </w:r>
-      <w:r>
-        <w:t xml:space="preserve">Anschliessend müssen die Namen der Benutzer aus der Karte gelesen werden und die Messdaten in ein drittes File gespeichert werden. Zusätzlich muss noch ein zweites Menü einprogrammiert werden, in welchem man den aktuellen Benutzer auswählen kann. Danach ist das Rohgerüst des Programmes fertig. Es folgen noch kleine Arbeiten wie die Leds ansteuern und die Ton Ausgabe. </w:t>
-      </w:r>
-    </w:p>
-    <w:p>
-      <w:r>
-        <w:t xml:space="preserve">Ich denke das Rohprogramm wird in etwa zwei Wochen funktionstüchtig sein. Da bei den Verfeinerungsarbeiten mögliche Fehler auftauchen könnten, schätze ich auch diese Phase auf etwa zwei Wochen. Insgesamt </w:t>
-      </w:r>
-      <w:r>
-        <w:t>bedeutet,</w:t>
-      </w:r>
-      <w:r>
-        <w:t xml:space="preserve"> dass: vier Wochen für das Programm und anschliessend noch die Dokumentation schreiben. </w:t>
-      </w:r>
-    </w:p>
-    <w:p/>
-    <w:p/>
-    <w:p>
-      <w:pPr>
-        <w:pStyle w:val="berschrift2"/>
-      </w:pPr>
-      <w:r>
+      <w:pPr>
+        <w:pStyle w:val="Normal"/>
+        <w:rPr/>
+      </w:pPr>
+      <w:r>
+        <w:rPr/>
+        <w:t xml:space="preserve">Als nächstes wird das Init und das Config File auf der SD-Karte erstellt und entsprechend ausgefüllt. Der Code muss noch so ergänzt werden, dass alle Startwerte aus der SD-Karte herausgelesen werden. Anschliessend müssen die Namen der Benutzer aus der Karte gelesen werden und die Messdaten in ein drittes File gespeichert werden. Zusätzlich muss noch ein zweites Menü einprogrammiert werden, in welchem man den aktuellen Benutzer auswählen kann. Danach ist das Rohgerüst des Programmes fertig. Es folgen noch kleine Arbeiten wie die Leds ansteuern und die Ton Ausgabe. </w:t>
+      </w:r>
+    </w:p>
+    <w:p>
+      <w:pPr>
+        <w:pStyle w:val="Normal"/>
+        <w:rPr/>
+      </w:pPr>
+      <w:r>
+        <w:rPr/>
+        <w:t xml:space="preserve">Ich denke das Rohprogramm wird in etwa zwei Wochen funktionstüchtig sein. Da bei den Verfeinerungsarbeiten mögliche Fehler auftauchen könnten, schätze ich auch diese Phase auf etwa zwei Wochen. Insgesamt bedeutet, dass: vier Wochen für das Programm und anschliessend noch die Dokumentation schreiben. </w:t>
+      </w:r>
+    </w:p>
+    <w:p>
+      <w:pPr>
+        <w:pStyle w:val="Normal"/>
+        <w:rPr/>
+      </w:pPr>
+      <w:r>
+        <w:rPr/>
+      </w:r>
+    </w:p>
+    <w:p>
+      <w:pPr>
+        <w:pStyle w:val="Normal"/>
+        <w:rPr/>
+      </w:pPr>
+      <w:r>
+        <w:rPr/>
+      </w:r>
+    </w:p>
+    <w:p>
+      <w:pPr>
+        <w:pStyle w:val="Heading2"/>
+        <w:rPr/>
+      </w:pPr>
+      <w:r>
+        <w:rPr/>
         <w:t>Aufbau des Aktuellen Programmes:</w:t>
       </w:r>
     </w:p>
     <w:p>
-      <w:r>
-        <w:t xml:space="preserve">Hier kann man noch die Komplexität des aktuellen Standes des Programmes sehen. </w:t>
-      </w:r>
-      <w:r>
-        <w:t xml:space="preserve">Dies ist der Zusammenhang alles Funktionen des Haupt-Codes. </w:t>
+      <w:pPr>
+        <w:pStyle w:val="Normal"/>
+        <w:rPr/>
+      </w:pPr>
+      <w:r>
+        <w:rPr/>
+        <w:t xml:space="preserve">Hier kann man noch die Komplexität des aktuellen Standes des Programmes sehen. Dies ist der Zusammenhang alles Funktionen des Haupt-Codes. </w:t>
       </w:r>
       <w:bookmarkStart w:id="0" w:name="_GoBack"/>
       <w:bookmarkEnd w:id="0"/>
     </w:p>
-    <w:p/>
-    <w:p>
-      <w:r>
-        <w:rPr>
-          <w:noProof/>
-        </w:rPr>
+    <w:p>
+      <w:pPr>
+        <w:pStyle w:val="Normal"/>
+        <w:rPr/>
+      </w:pPr>
+      <w:r>
+        <w:rPr/>
+      </w:r>
+    </w:p>
+    <w:p>
+      <w:pPr>
+        <w:pStyle w:val="Normal"/>
+        <w:rPr/>
+      </w:pPr>
+      <w:r>
+        <w:rPr/>
         <w:drawing>
-          <wp:inline distT="0" distB="0" distL="0" distR="0" wp14:anchorId="33E22C95" wp14:editId="06D51F55">
-            <wp:extent cx="4737100" cy="6933560"/>
-            <wp:effectExtent l="0" t="0" r="6350" b="1270"/>
-            <wp:docPr id="1" name="Grafik 1"/>
+          <wp:inline distT="0" distB="1270" distL="0" distR="6350">
+            <wp:extent cx="4737100" cy="6933565"/>
+            <wp:effectExtent l="0" t="0" r="0" b="0"/>
+            <wp:docPr id="2" name="Grafik 1" descr=""/>
             <wp:cNvGraphicFramePr>
               <a:graphicFrameLocks xmlns:a="http://schemas.openxmlformats.org/drawingml/2006/main" noChangeAspect="1"/>
             </wp:cNvGraphicFramePr>
@@ -190,20 +199,13 @@
               <a:graphicData uri="http://schemas.openxmlformats.org/drawingml/2006/picture">
                 <pic:pic xmlns:pic="http://schemas.openxmlformats.org/drawingml/2006/picture">
                   <pic:nvPicPr>
-                    <pic:cNvPr id="0" name="Picture 1"/>
+                    <pic:cNvPr id="2" name="Grafik 1" descr=""/>
                     <pic:cNvPicPr>
                       <a:picLocks noChangeAspect="1" noChangeArrowheads="1"/>
                     </pic:cNvPicPr>
                   </pic:nvPicPr>
                   <pic:blipFill>
-                    <a:blip r:embed="rId7" cstate="print">
-                      <a:extLst>
-                        <a:ext uri="{28A0092B-C50C-407E-A947-70E740481C1C}">
-                          <a14:useLocalDpi xmlns:a14="http://schemas.microsoft.com/office/drawing/2010/main" val="0"/>
-                        </a:ext>
-                      </a:extLst>
-                    </a:blip>
-                    <a:srcRect/>
+                    <a:blip r:embed="rId3"/>
                     <a:stretch>
                       <a:fillRect/>
                     </a:stretch>
@@ -211,15 +213,11 @@
                   <pic:spPr bwMode="auto">
                     <a:xfrm>
                       <a:off x="0" y="0"/>
-                      <a:ext cx="4738560" cy="6935697"/>
+                      <a:ext cx="4737100" cy="6933565"/>
                     </a:xfrm>
                     <a:prstGeom prst="rect">
                       <a:avLst/>
                     </a:prstGeom>
-                    <a:noFill/>
-                    <a:ln>
-                      <a:noFill/>
-                    </a:ln>
                   </pic:spPr>
                 </pic:pic>
               </a:graphicData>
@@ -228,92 +226,402 @@
         </w:drawing>
       </w:r>
     </w:p>
+    <w:p>
+      <w:pPr>
+        <w:pStyle w:val="Normal"/>
+        <w:rPr/>
+      </w:pPr>
+      <w:r>
+        <w:rPr/>
+      </w:r>
+    </w:p>
+    <w:p>
+      <w:pPr>
+        <w:pStyle w:val="Normal"/>
+        <w:rPr/>
+      </w:pPr>
+      <w:r>
+        <w:rPr/>
+      </w:r>
+    </w:p>
+    <w:p>
+      <w:pPr>
+        <w:pStyle w:val="Normal"/>
+        <w:rPr/>
+      </w:pPr>
+      <w:r>
+        <w:rPr/>
+      </w:r>
+    </w:p>
+    <w:p>
+      <w:pPr>
+        <w:pStyle w:val="Normal"/>
+        <w:rPr/>
+      </w:pPr>
+      <w:r>
+        <w:rPr/>
+      </w:r>
+    </w:p>
+    <w:p>
+      <w:pPr>
+        <w:pStyle w:val="Normal"/>
+        <w:rPr/>
+      </w:pPr>
+      <w:r>
+        <w:rPr/>
+      </w:r>
+    </w:p>
+    <w:p>
+      <w:pPr>
+        <w:pStyle w:val="Heading2"/>
+        <w:rPr/>
+      </w:pPr>
+      <w:r>
+        <w:rPr/>
+        <w:t>Quellen Angaben:</w:t>
+      </w:r>
+    </w:p>
+    <w:p>
+      <w:pPr>
+        <w:pStyle w:val="Normal"/>
+        <w:rPr/>
+      </w:pPr>
+      <w:r>
+        <w:rPr/>
+      </w:r>
+    </w:p>
+    <w:tbl>
+      <w:tblPr>
+        <w:tblW w:w="9072" w:type="dxa"/>
+        <w:jc w:val="left"/>
+        <w:tblInd w:w="0" w:type="dxa"/>
+        <w:tblBorders>
+          <w:top w:val="single" w:sz="2" w:space="0" w:color="000000"/>
+          <w:left w:val="single" w:sz="2" w:space="0" w:color="000000"/>
+          <w:bottom w:val="single" w:sz="2" w:space="0" w:color="000000"/>
+          <w:insideH w:val="single" w:sz="2" w:space="0" w:color="000000"/>
+        </w:tblBorders>
+        <w:tblCellMar>
+          <w:top w:w="55" w:type="dxa"/>
+          <w:left w:w="55" w:type="dxa"/>
+          <w:bottom w:w="55" w:type="dxa"/>
+          <w:right w:w="55" w:type="dxa"/>
+        </w:tblCellMar>
+      </w:tblPr>
+      <w:tblGrid>
+        <w:gridCol w:w="3024"/>
+        <w:gridCol w:w="3024"/>
+        <w:gridCol w:w="3024"/>
+      </w:tblGrid>
+      <w:tr>
+        <w:trPr/>
+        <w:tc>
+          <w:tcPr>
+            <w:tcW w:w="3024" w:type="dxa"/>
+            <w:tcBorders>
+              <w:top w:val="single" w:sz="2" w:space="0" w:color="000000"/>
+              <w:left w:val="single" w:sz="2" w:space="0" w:color="000000"/>
+              <w:bottom w:val="single" w:sz="2" w:space="0" w:color="000000"/>
+              <w:insideH w:val="single" w:sz="2" w:space="0" w:color="000000"/>
+            </w:tcBorders>
+            <w:shd w:fill="auto" w:val="clear"/>
+          </w:tcPr>
+          <w:p>
+            <w:pPr>
+              <w:pStyle w:val="TableContents"/>
+              <w:spacing w:before="0" w:after="160"/>
+              <w:rPr/>
+            </w:pPr>
+            <w:r>
+              <w:rPr/>
+              <w:t>Fatfs</w:t>
+            </w:r>
+          </w:p>
+        </w:tc>
+        <w:tc>
+          <w:tcPr>
+            <w:tcW w:w="3024" w:type="dxa"/>
+            <w:tcBorders>
+              <w:top w:val="single" w:sz="2" w:space="0" w:color="000000"/>
+              <w:left w:val="single" w:sz="2" w:space="0" w:color="000000"/>
+              <w:bottom w:val="single" w:sz="2" w:space="0" w:color="000000"/>
+              <w:insideH w:val="single" w:sz="2" w:space="0" w:color="000000"/>
+            </w:tcBorders>
+            <w:shd w:fill="auto" w:val="clear"/>
+          </w:tcPr>
+          <w:p>
+            <w:pPr>
+              <w:pStyle w:val="TableContents"/>
+              <w:suppressLineNumbers/>
+              <w:spacing w:before="0" w:after="160"/>
+              <w:rPr/>
+            </w:pPr>
+            <w:hyperlink r:id="rId4">
+              <w:r>
+                <w:rPr>
+                  <w:rStyle w:val="InternetLink"/>
+                </w:rPr>
+                <w:t>http://elm-chan.org/fsw/ff/00index_e.html</w:t>
+              </w:r>
+            </w:hyperlink>
+          </w:p>
+        </w:tc>
+        <w:tc>
+          <w:tcPr>
+            <w:tcW w:w="3024" w:type="dxa"/>
+            <w:tcBorders>
+              <w:top w:val="single" w:sz="2" w:space="0" w:color="000000"/>
+              <w:left w:val="single" w:sz="2" w:space="0" w:color="000000"/>
+              <w:bottom w:val="single" w:sz="2" w:space="0" w:color="000000"/>
+              <w:right w:val="single" w:sz="2" w:space="0" w:color="000000"/>
+              <w:insideH w:val="single" w:sz="2" w:space="0" w:color="000000"/>
+              <w:insideV w:val="single" w:sz="2" w:space="0" w:color="000000"/>
+            </w:tcBorders>
+            <w:shd w:fill="auto" w:val="clear"/>
+          </w:tcPr>
+          <w:p>
+            <w:pPr>
+              <w:pStyle w:val="TableContents"/>
+              <w:spacing w:before="0" w:after="160"/>
+              <w:rPr/>
+            </w:pPr>
+            <w:hyperlink r:id="rId5">
+              <w:r>
+                <w:rPr>
+                  <w:rStyle w:val="InternetLink"/>
+                </w:rPr>
+                <w:t>FatFS APPNotes</w:t>
+              </w:r>
+            </w:hyperlink>
+          </w:p>
+        </w:tc>
+      </w:tr>
+      <w:tr>
+        <w:trPr/>
+        <w:tc>
+          <w:tcPr>
+            <w:tcW w:w="3024" w:type="dxa"/>
+            <w:tcBorders>
+              <w:left w:val="single" w:sz="2" w:space="0" w:color="000000"/>
+              <w:bottom w:val="single" w:sz="2" w:space="0" w:color="000000"/>
+              <w:insideH w:val="single" w:sz="2" w:space="0" w:color="000000"/>
+            </w:tcBorders>
+            <w:shd w:fill="auto" w:val="clear"/>
+          </w:tcPr>
+          <w:p>
+            <w:pPr>
+              <w:pStyle w:val="TableContents"/>
+              <w:spacing w:before="0" w:after="160"/>
+              <w:rPr/>
+            </w:pPr>
+            <w:r>
+              <w:rPr/>
+              <w:t>Uart.c/uart.h</w:t>
+            </w:r>
+          </w:p>
+        </w:tc>
+        <w:tc>
+          <w:tcPr>
+            <w:tcW w:w="3024" w:type="dxa"/>
+            <w:tcBorders>
+              <w:left w:val="single" w:sz="2" w:space="0" w:color="000000"/>
+              <w:bottom w:val="single" w:sz="2" w:space="0" w:color="000000"/>
+              <w:insideH w:val="single" w:sz="2" w:space="0" w:color="000000"/>
+            </w:tcBorders>
+            <w:shd w:fill="auto" w:val="clear"/>
+          </w:tcPr>
+          <w:p>
+            <w:pPr>
+              <w:pStyle w:val="TableContents"/>
+              <w:suppressLineNumbers/>
+              <w:spacing w:before="0" w:after="160"/>
+              <w:rPr/>
+            </w:pPr>
+            <w:hyperlink r:id="rId6">
+              <w:r>
+                <w:rPr>
+                  <w:rStyle w:val="InternetLink"/>
+                </w:rPr>
+                <w:t>http://www.</w:t>
+              </w:r>
+              <w:r>
+                <w:rPr>
+                  <w:rStyle w:val="InternetLink"/>
+                </w:rPr>
+                <w:t>roland-riegel.de</w:t>
+              </w:r>
+            </w:hyperlink>
+          </w:p>
+        </w:tc>
+        <w:tc>
+          <w:tcPr>
+            <w:tcW w:w="3024" w:type="dxa"/>
+            <w:tcBorders>
+              <w:left w:val="single" w:sz="2" w:space="0" w:color="000000"/>
+              <w:bottom w:val="single" w:sz="2" w:space="0" w:color="000000"/>
+              <w:right w:val="single" w:sz="2" w:space="0" w:color="000000"/>
+              <w:insideH w:val="single" w:sz="2" w:space="0" w:color="000000"/>
+              <w:insideV w:val="single" w:sz="2" w:space="0" w:color="000000"/>
+            </w:tcBorders>
+            <w:shd w:fill="auto" w:val="clear"/>
+          </w:tcPr>
+          <w:p>
+            <w:pPr>
+              <w:pStyle w:val="TableContents"/>
+              <w:spacing w:before="0" w:after="160"/>
+              <w:rPr/>
+            </w:pPr>
+            <w:hyperlink r:id="rId7">
+              <w:r>
+                <w:rPr>
+                  <w:rStyle w:val="InternetLink"/>
+                </w:rPr>
+                <w:t>C API Description</w:t>
+              </w:r>
+            </w:hyperlink>
+          </w:p>
+        </w:tc>
+      </w:tr>
+      <w:tr>
+        <w:trPr/>
+        <w:tc>
+          <w:tcPr>
+            <w:tcW w:w="3024" w:type="dxa"/>
+            <w:tcBorders>
+              <w:left w:val="single" w:sz="2" w:space="0" w:color="000000"/>
+              <w:bottom w:val="single" w:sz="2" w:space="0" w:color="000000"/>
+              <w:insideH w:val="single" w:sz="2" w:space="0" w:color="000000"/>
+            </w:tcBorders>
+            <w:shd w:fill="auto" w:val="clear"/>
+          </w:tcPr>
+          <w:p>
+            <w:pPr>
+              <w:pStyle w:val="TableContents"/>
+              <w:spacing w:before="0" w:after="160"/>
+              <w:rPr/>
+            </w:pPr>
+            <w:r>
+              <w:rPr/>
+              <w:t>Grafische Library (ili9341.</w:t>
+            </w:r>
+            <w:r>
+              <w:rPr/>
+              <w:t>c/ili9341,h/ili9341gfx.h/ili9341gfx.c</w:t>
+            </w:r>
+            <w:r>
+              <w:rPr/>
+              <w:t>)</w:t>
+            </w:r>
+          </w:p>
+        </w:tc>
+        <w:tc>
+          <w:tcPr>
+            <w:tcW w:w="3024" w:type="dxa"/>
+            <w:tcBorders>
+              <w:left w:val="single" w:sz="2" w:space="0" w:color="000000"/>
+              <w:bottom w:val="single" w:sz="2" w:space="0" w:color="000000"/>
+              <w:insideH w:val="single" w:sz="2" w:space="0" w:color="000000"/>
+            </w:tcBorders>
+            <w:shd w:fill="auto" w:val="clear"/>
+          </w:tcPr>
+          <w:p>
+            <w:pPr>
+              <w:pStyle w:val="TableContents"/>
+              <w:spacing w:before="0" w:after="160"/>
+              <w:rPr/>
+            </w:pPr>
+            <w:hyperlink r:id="rId8">
+              <w:r>
+                <w:rPr>
+                  <w:rStyle w:val="InternetLink"/>
+                </w:rPr>
+                <w:t>Ili9341 Library Derived from Adafruit TFT Library</w:t>
+              </w:r>
+            </w:hyperlink>
+          </w:p>
+        </w:tc>
+        <w:tc>
+          <w:tcPr>
+            <w:tcW w:w="3024" w:type="dxa"/>
+            <w:tcBorders>
+              <w:left w:val="single" w:sz="2" w:space="0" w:color="000000"/>
+              <w:bottom w:val="single" w:sz="2" w:space="0" w:color="000000"/>
+              <w:right w:val="single" w:sz="2" w:space="0" w:color="000000"/>
+              <w:insideH w:val="single" w:sz="2" w:space="0" w:color="000000"/>
+              <w:insideV w:val="single" w:sz="2" w:space="0" w:color="000000"/>
+            </w:tcBorders>
+            <w:shd w:fill="auto" w:val="clear"/>
+          </w:tcPr>
+          <w:p>
+            <w:pPr>
+              <w:pStyle w:val="TableContents"/>
+              <w:spacing w:before="0" w:after="160"/>
+              <w:rPr/>
+            </w:pPr>
+            <w:r>
+              <w:rPr/>
+              <w:t>Beschreibung in entsprechenden C Files</w:t>
+            </w:r>
+          </w:p>
+        </w:tc>
+      </w:tr>
+    </w:tbl>
+    <w:p>
+      <w:pPr>
+        <w:pStyle w:val="Normal"/>
+        <w:widowControl/>
+        <w:bidi w:val="0"/>
+        <w:spacing w:lineRule="auto" w:line="259" w:before="0" w:after="160"/>
+        <w:jc w:val="left"/>
+        <w:rPr/>
+      </w:pPr>
+      <w:r>
+        <w:rPr/>
+      </w:r>
+    </w:p>
     <w:sectPr>
-      <w:headerReference w:type="default" r:id="rId8"/>
+      <w:headerReference w:type="default" r:id="rId9"/>
+      <w:type w:val="nextPage"/>
       <w:pgSz w:w="11906" w:h="16838"/>
-      <w:pgMar w:top="1417" w:right="1417" w:bottom="1134" w:left="1417" w:header="708" w:footer="708" w:gutter="0"/>
-      <w:cols w:space="708"/>
-      <w:docGrid w:linePitch="360"/>
+      <w:pgMar w:left="1417" w:right="1417" w:header="708" w:top="1417" w:footer="0" w:bottom="1134" w:gutter="0"/>
+      <w:pgNumType w:fmt="decimal"/>
+      <w:formProt w:val="false"/>
+      <w:textDirection w:val="lrTb"/>
+      <w:docGrid w:type="default" w:linePitch="360" w:charSpace="4096"/>
     </w:sectPr>
   </w:body>
 </w:document>
 </file>
 
-<file path=word/endnotes.xml><?xml version="1.0" encoding="utf-8"?>
-<w:endnotes xmlns:wpc="http://schemas.microsoft.com/office/word/2010/wordprocessingCanvas" xmlns:cx="http://schemas.microsoft.com/office/drawing/2014/chartex" xmlns:cx1="http://schemas.microsoft.com/office/drawing/2015/9/8/chartex" xmlns:cx2="http://schemas.microsoft.com/office/drawing/2015/10/21/chartex" xmlns:cx3="http://schemas.microsoft.com/office/drawing/2016/5/9/chartex" xmlns:cx4="http://schemas.microsoft.com/office/drawing/2016/5/10/chartex" xmlns:cx5="http://schemas.microsoft.com/office/drawing/2016/5/11/chartex" xmlns:cx6="http://schemas.microsoft.com/office/drawing/2016/5/12/chartex" xmlns:cx7="http://schemas.microsoft.com/office/drawing/2016/5/13/chartex" xmlns:cx8="http://schemas.microsoft.com/office/drawing/2016/5/14/chartex" xmlns:mc="http://schemas.openxmlformats.org/markup-compatibility/2006" xmlns:aink="http://schemas.microsoft.com/office/drawing/2016/ink" xmlns:am3d="http://schemas.microsoft.com/office/drawing/2017/model3d" xmlns:o="urn:schemas-microsoft-com:office:office" xmlns:r="http://schemas.openxmlformats.org/officeDocument/2006/relationships" xmlns:m="http://schemas.openxmlformats.org/officeDocument/2006/math" xmlns:v="urn:schemas-microsoft-com:vml" xmlns:wp14="http://schemas.microsoft.com/office/word/2010/wordprocessingDrawing" xmlns:wp="http://schemas.openxmlformats.org/drawingml/2006/wordprocessingDrawing" xmlns:w10="urn:schemas-microsoft-com:office:word" xmlns:w="http://schemas.openxmlformats.org/wordprocessingml/2006/main" xmlns:w14="http://schemas.microsoft.com/office/word/2010/wordml" xmlns:w15="http://schemas.microsoft.com/office/word/2012/wordml" xmlns:w16cid="http://schemas.microsoft.com/office/word/2016/wordml/cid" xmlns:w16se="http://schemas.microsoft.com/office/word/2015/wordml/symex" xmlns:wpg="http://schemas.microsoft.com/office/word/2010/wordprocessingGroup" xmlns:wpi="http://schemas.microsoft.com/office/word/2010/wordprocessingInk" xmlns:wne="http://schemas.microsoft.com/office/word/2006/wordml" xmlns:wps="http://schemas.microsoft.com/office/word/2010/wordprocessingShape" mc:Ignorable="w14 w15 w16se w16cid wp14">
-  <w:endnote w:type="separator" w:id="-1">
-    <w:p>
-      <w:pPr>
-        <w:spacing w:after="0" w:line="240" w:lineRule="auto"/>
-      </w:pPr>
-      <w:r>
-        <w:separator/>
-      </w:r>
-    </w:p>
-  </w:endnote>
-  <w:endnote w:type="continuationSeparator" w:id="0">
-    <w:p>
-      <w:pPr>
-        <w:spacing w:after="0" w:line="240" w:lineRule="auto"/>
-      </w:pPr>
-      <w:r>
-        <w:continuationSeparator/>
-      </w:r>
-    </w:p>
-  </w:endnote>
-</w:endnotes>
-</file>
-
-<file path=word/footnotes.xml><?xml version="1.0" encoding="utf-8"?>
-<w:footnotes xmlns:wpc="http://schemas.microsoft.com/office/word/2010/wordprocessingCanvas" xmlns:cx="http://schemas.microsoft.com/office/drawing/2014/chartex" xmlns:cx1="http://schemas.microsoft.com/office/drawing/2015/9/8/chartex" xmlns:cx2="http://schemas.microsoft.com/office/drawing/2015/10/21/chartex" xmlns:cx3="http://schemas.microsoft.com/office/drawing/2016/5/9/chartex" xmlns:cx4="http://schemas.microsoft.com/office/drawing/2016/5/10/chartex" xmlns:cx5="http://schemas.microsoft.com/office/drawing/2016/5/11/chartex" xmlns:cx6="http://schemas.microsoft.com/office/drawing/2016/5/12/chartex" xmlns:cx7="http://schemas.microsoft.com/office/drawing/2016/5/13/chartex" xmlns:cx8="http://schemas.microsoft.com/office/drawing/2016/5/14/chartex" xmlns:mc="http://schemas.openxmlformats.org/markup-compatibility/2006" xmlns:aink="http://schemas.microsoft.com/office/drawing/2016/ink" xmlns:am3d="http://schemas.microsoft.com/office/drawing/2017/model3d" xmlns:o="urn:schemas-microsoft-com:office:office" xmlns:r="http://schemas.openxmlformats.org/officeDocument/2006/relationships" xmlns:m="http://schemas.openxmlformats.org/officeDocument/2006/math" xmlns:v="urn:schemas-microsoft-com:vml" xmlns:wp14="http://schemas.microsoft.com/office/word/2010/wordprocessingDrawing" xmlns:wp="http://schemas.openxmlformats.org/drawingml/2006/wordprocessingDrawing" xmlns:w10="urn:schemas-microsoft-com:office:word" xmlns:w="http://schemas.openxmlformats.org/wordprocessingml/2006/main" xmlns:w14="http://schemas.microsoft.com/office/word/2010/wordml" xmlns:w15="http://schemas.microsoft.com/office/word/2012/wordml" xmlns:w16cid="http://schemas.microsoft.com/office/word/2016/wordml/cid" xmlns:w16se="http://schemas.microsoft.com/office/word/2015/wordml/symex" xmlns:wpg="http://schemas.microsoft.com/office/word/2010/wordprocessingGroup" xmlns:wpi="http://schemas.microsoft.com/office/word/2010/wordprocessingInk" xmlns:wne="http://schemas.microsoft.com/office/word/2006/wordml" xmlns:wps="http://schemas.microsoft.com/office/word/2010/wordprocessingShape" mc:Ignorable="w14 w15 w16se w16cid wp14">
-  <w:footnote w:type="separator" w:id="-1">
-    <w:p>
-      <w:pPr>
-        <w:spacing w:after="0" w:line="240" w:lineRule="auto"/>
-      </w:pPr>
-      <w:r>
-        <w:separator/>
-      </w:r>
-    </w:p>
-  </w:footnote>
-  <w:footnote w:type="continuationSeparator" w:id="0">
-    <w:p>
-      <w:pPr>
-        <w:spacing w:after="0" w:line="240" w:lineRule="auto"/>
-      </w:pPr>
-      <w:r>
-        <w:continuationSeparator/>
-      </w:r>
-    </w:p>
-  </w:footnote>
-</w:footnotes>
-</file>
-
 <file path=word/header1.xml><?xml version="1.0" encoding="utf-8"?>
-<w:hdr xmlns:wpc="http://schemas.microsoft.com/office/word/2010/wordprocessingCanvas" xmlns:cx="http://schemas.microsoft.com/office/drawing/2014/chartex" xmlns:cx1="http://schemas.microsoft.com/office/drawing/2015/9/8/chartex" xmlns:cx2="http://schemas.microsoft.com/office/drawing/2015/10/21/chartex" xmlns:cx3="http://schemas.microsoft.com/office/drawing/2016/5/9/chartex" xmlns:cx4="http://schemas.microsoft.com/office/drawing/2016/5/10/chartex" xmlns:cx5="http://schemas.microsoft.com/office/drawing/2016/5/11/chartex" xmlns:cx6="http://schemas.microsoft.com/office/drawing/2016/5/12/chartex" xmlns:cx7="http://schemas.microsoft.com/office/drawing/2016/5/13/chartex" xmlns:cx8="http://schemas.microsoft.com/office/drawing/2016/5/14/chartex" xmlns:mc="http://schemas.openxmlformats.org/markup-compatibility/2006" xmlns:aink="http://schemas.microsoft.com/office/drawing/2016/ink" xmlns:am3d="http://schemas.microsoft.com/office/drawing/2017/model3d" xmlns:o="urn:schemas-microsoft-com:office:office" xmlns:r="http://schemas.openxmlformats.org/officeDocument/2006/relationships" xmlns:m="http://schemas.openxmlformats.org/officeDocument/2006/math" xmlns:v="urn:schemas-microsoft-com:vml" xmlns:wp14="http://schemas.microsoft.com/office/word/2010/wordprocessingDrawing" xmlns:wp="http://schemas.openxmlformats.org/drawingml/2006/wordprocessingDrawing" xmlns:w10="urn:schemas-microsoft-com:office:word" xmlns:w="http://schemas.openxmlformats.org/wordprocessingml/2006/main" xmlns:w14="http://schemas.microsoft.com/office/word/2010/wordml" xmlns:w15="http://schemas.microsoft.com/office/word/2012/wordml" xmlns:w16cid="http://schemas.microsoft.com/office/word/2016/wordml/cid" xmlns:w16se="http://schemas.microsoft.com/office/word/2015/wordml/symex" xmlns:wpg="http://schemas.microsoft.com/office/word/2010/wordprocessingGroup" xmlns:wpi="http://schemas.microsoft.com/office/word/2010/wordprocessingInk" xmlns:wne="http://schemas.microsoft.com/office/word/2006/wordml" xmlns:wps="http://schemas.microsoft.com/office/word/2010/wordprocessingShape" mc:Ignorable="w14 w15 w16se w16cid wp14">
+<w:hdr xmlns:o="urn:schemas-microsoft-com:office:office" xmlns:r="http://schemas.openxmlformats.org/officeDocument/2006/relationships" xmlns:v="urn:schemas-microsoft-com:vml" xmlns:w="http://schemas.openxmlformats.org/wordprocessingml/2006/main" xmlns:w10="urn:schemas-microsoft-com:office:word" xmlns:wp="http://schemas.openxmlformats.org/drawingml/2006/wordprocessingDrawing" xmlns:wps="http://schemas.microsoft.com/office/word/2010/wordprocessingShape" xmlns:wpg="http://schemas.microsoft.com/office/word/2010/wordprocessingGroup" xmlns:mc="http://schemas.openxmlformats.org/markup-compatibility/2006" xmlns:wp14="http://schemas.microsoft.com/office/word/2010/wordprocessingDrawing" xmlns:w14="http://schemas.microsoft.com/office/word/2010/wordml" mc:Ignorable="w14 wp14">
   <w:p>
     <w:pPr>
-      <w:pStyle w:val="Kopfzeile"/>
+      <w:pStyle w:val="Header"/>
+      <w:rPr/>
     </w:pPr>
     <w:r>
+      <w:rPr/>
       <w:t xml:space="preserve">Lucas Pollak </w:t>
     </w:r>
     <w:r>
+      <w:rPr/>
       <w:fldChar w:fldCharType="begin"/>
     </w:r>
     <w:r>
-      <w:instrText xml:space="preserve"> DATE  \@ "dd.MM.yyyy"  \* MERGEFORMAT </w:instrText>
+      <w:rPr/>
+      <w:instrText> DATE \@"dd\.MM\.yyyy" </w:instrText>
     </w:r>
     <w:r>
+      <w:rPr/>
       <w:fldChar w:fldCharType="separate"/>
     </w:r>
     <w:r>
-      <w:rPr>
-        <w:noProof/>
-      </w:rPr>
-      <w:t>29.10.2020</w:t>
+      <w:rPr/>
+      <w:t>19.11.2020</w:t>
     </w:r>
     <w:r>
+      <w:rPr/>
       <w:fldChar w:fldCharType="end"/>
     </w:r>
   </w:p>
@@ -321,33 +629,31 @@
 </file>
 
 <file path=word/styles.xml><?xml version="1.0" encoding="utf-8"?>
-<w:styles xmlns:mc="http://schemas.openxmlformats.org/markup-compatibility/2006" xmlns:r="http://schemas.openxmlformats.org/officeDocument/2006/relationships" xmlns:w="http://schemas.openxmlformats.org/wordprocessingml/2006/main" xmlns:w14="http://schemas.microsoft.com/office/word/2010/wordml" xmlns:w15="http://schemas.microsoft.com/office/word/2012/wordml" xmlns:w16cid="http://schemas.microsoft.com/office/word/2016/wordml/cid" xmlns:w16se="http://schemas.microsoft.com/office/word/2015/wordml/symex" mc:Ignorable="w14 w15 w16se w16cid">
+<w:styles xmlns:w="http://schemas.openxmlformats.org/wordprocessingml/2006/main" xmlns:w14="http://schemas.microsoft.com/office/word/2010/wordml" xmlns:mc="http://schemas.openxmlformats.org/markup-compatibility/2006" mc:Ignorable="w14">
   <w:docDefaults>
     <w:rPrDefault>
       <w:rPr>
-        <w:rFonts w:asciiTheme="minorHAnsi" w:eastAsiaTheme="minorHAnsi" w:hAnsiTheme="minorHAnsi" w:cstheme="minorBidi"/>
+        <w:rFonts w:ascii="Calibri" w:hAnsi="Calibri" w:eastAsia="Calibri" w:cs="" w:asciiTheme="minorHAnsi" w:cstheme="minorBidi" w:eastAsiaTheme="minorHAnsi" w:hAnsiTheme="minorHAnsi"/>
         <w:sz w:val="22"/>
         <w:szCs w:val="22"/>
         <w:lang w:val="de-CH" w:eastAsia="en-US" w:bidi="ar-SA"/>
       </w:rPr>
     </w:rPrDefault>
     <w:pPrDefault>
-      <w:pPr>
-        <w:spacing w:after="160" w:line="259" w:lineRule="auto"/>
-      </w:pPr>
+      <w:pPr/>
     </w:pPrDefault>
   </w:docDefaults>
   <w:latentStyles w:defLockedState="0" w:defUIPriority="99" w:defSemiHidden="0" w:defUnhideWhenUsed="0" w:defQFormat="0" w:count="376">
     <w:lsdException w:name="Normal" w:uiPriority="0" w:qFormat="1"/>
     <w:lsdException w:name="heading 1" w:uiPriority="9" w:qFormat="1"/>
-    <w:lsdException w:name="heading 2" w:semiHidden="1" w:uiPriority="9" w:unhideWhenUsed="1" w:qFormat="1"/>
-    <w:lsdException w:name="heading 3" w:semiHidden="1" w:uiPriority="9" w:unhideWhenUsed="1" w:qFormat="1"/>
-    <w:lsdException w:name="heading 4" w:semiHidden="1" w:uiPriority="9" w:unhideWhenUsed="1" w:qFormat="1"/>
-    <w:lsdException w:name="heading 5" w:semiHidden="1" w:uiPriority="9" w:unhideWhenUsed="1" w:qFormat="1"/>
-    <w:lsdException w:name="heading 6" w:semiHidden="1" w:uiPriority="9" w:unhideWhenUsed="1" w:qFormat="1"/>
-    <w:lsdException w:name="heading 7" w:semiHidden="1" w:uiPriority="9" w:unhideWhenUsed="1" w:qFormat="1"/>
-    <w:lsdException w:name="heading 8" w:semiHidden="1" w:uiPriority="9" w:unhideWhenUsed="1" w:qFormat="1"/>
-    <w:lsdException w:name="heading 9" w:semiHidden="1" w:uiPriority="9" w:unhideWhenUsed="1" w:qFormat="1"/>
+    <w:lsdException w:name="heading 2" w:uiPriority="9" w:semiHidden="1" w:unhideWhenUsed="1" w:qFormat="1"/>
+    <w:lsdException w:name="heading 3" w:uiPriority="9" w:semiHidden="1" w:unhideWhenUsed="1" w:qFormat="1"/>
+    <w:lsdException w:name="heading 4" w:uiPriority="9" w:semiHidden="1" w:unhideWhenUsed="1" w:qFormat="1"/>
+    <w:lsdException w:name="heading 5" w:uiPriority="9" w:semiHidden="1" w:unhideWhenUsed="1" w:qFormat="1"/>
+    <w:lsdException w:name="heading 6" w:uiPriority="9" w:semiHidden="1" w:unhideWhenUsed="1" w:qFormat="1"/>
+    <w:lsdException w:name="heading 7" w:uiPriority="9" w:semiHidden="1" w:unhideWhenUsed="1" w:qFormat="1"/>
+    <w:lsdException w:name="heading 8" w:uiPriority="9" w:semiHidden="1" w:unhideWhenUsed="1" w:qFormat="1"/>
+    <w:lsdException w:name="heading 9" w:uiPriority="9" w:semiHidden="1" w:unhideWhenUsed="1" w:qFormat="1"/>
     <w:lsdException w:name="index 1" w:semiHidden="1" w:unhideWhenUsed="1"/>
     <w:lsdException w:name="index 2" w:semiHidden="1" w:unhideWhenUsed="1"/>
     <w:lsdException w:name="index 3" w:semiHidden="1" w:unhideWhenUsed="1"/>
@@ -357,22 +663,22 @@
     <w:lsdException w:name="index 7" w:semiHidden="1" w:unhideWhenUsed="1"/>
     <w:lsdException w:name="index 8" w:semiHidden="1" w:unhideWhenUsed="1"/>
     <w:lsdException w:name="index 9" w:semiHidden="1" w:unhideWhenUsed="1"/>
-    <w:lsdException w:name="toc 1" w:semiHidden="1" w:uiPriority="39" w:unhideWhenUsed="1"/>
-    <w:lsdException w:name="toc 2" w:semiHidden="1" w:uiPriority="39" w:unhideWhenUsed="1"/>
-    <w:lsdException w:name="toc 3" w:semiHidden="1" w:uiPriority="39" w:unhideWhenUsed="1"/>
-    <w:lsdException w:name="toc 4" w:semiHidden="1" w:uiPriority="39" w:unhideWhenUsed="1"/>
-    <w:lsdException w:name="toc 5" w:semiHidden="1" w:uiPriority="39" w:unhideWhenUsed="1"/>
-    <w:lsdException w:name="toc 6" w:semiHidden="1" w:uiPriority="39" w:unhideWhenUsed="1"/>
-    <w:lsdException w:name="toc 7" w:semiHidden="1" w:uiPriority="39" w:unhideWhenUsed="1"/>
-    <w:lsdException w:name="toc 8" w:semiHidden="1" w:uiPriority="39" w:unhideWhenUsed="1"/>
-    <w:lsdException w:name="toc 9" w:semiHidden="1" w:uiPriority="39" w:unhideWhenUsed="1"/>
+    <w:lsdException w:name="toc 1" w:uiPriority="39" w:semiHidden="1" w:unhideWhenUsed="1"/>
+    <w:lsdException w:name="toc 2" w:uiPriority="39" w:semiHidden="1" w:unhideWhenUsed="1"/>
+    <w:lsdException w:name="toc 3" w:uiPriority="39" w:semiHidden="1" w:unhideWhenUsed="1"/>
+    <w:lsdException w:name="toc 4" w:uiPriority="39" w:semiHidden="1" w:unhideWhenUsed="1"/>
+    <w:lsdException w:name="toc 5" w:uiPriority="39" w:semiHidden="1" w:unhideWhenUsed="1"/>
+    <w:lsdException w:name="toc 6" w:uiPriority="39" w:semiHidden="1" w:unhideWhenUsed="1"/>
+    <w:lsdException w:name="toc 7" w:uiPriority="39" w:semiHidden="1" w:unhideWhenUsed="1"/>
+    <w:lsdException w:name="toc 8" w:uiPriority="39" w:semiHidden="1" w:unhideWhenUsed="1"/>
+    <w:lsdException w:name="toc 9" w:uiPriority="39" w:semiHidden="1" w:unhideWhenUsed="1"/>
     <w:lsdException w:name="Normal Indent" w:semiHidden="1" w:unhideWhenUsed="1"/>
     <w:lsdException w:name="footnote text" w:semiHidden="1" w:unhideWhenUsed="1"/>
     <w:lsdException w:name="annotation text" w:semiHidden="1" w:unhideWhenUsed="1"/>
     <w:lsdException w:name="header" w:semiHidden="1" w:unhideWhenUsed="1"/>
     <w:lsdException w:name="footer" w:semiHidden="1" w:unhideWhenUsed="1"/>
     <w:lsdException w:name="index heading" w:semiHidden="1" w:unhideWhenUsed="1"/>
-    <w:lsdException w:name="caption" w:semiHidden="1" w:uiPriority="35" w:unhideWhenUsed="1" w:qFormat="1"/>
+    <w:lsdException w:name="caption" w:uiPriority="35" w:semiHidden="1" w:unhideWhenUsed="1" w:qFormat="1"/>
     <w:lsdException w:name="table of figures" w:semiHidden="1" w:unhideWhenUsed="1"/>
     <w:lsdException w:name="envelope address" w:semiHidden="1" w:unhideWhenUsed="1"/>
     <w:lsdException w:name="envelope return" w:semiHidden="1" w:unhideWhenUsed="1"/>
@@ -403,7 +709,7 @@
     <w:lsdException w:name="Title" w:uiPriority="10" w:qFormat="1"/>
     <w:lsdException w:name="Closing" w:semiHidden="1" w:unhideWhenUsed="1"/>
     <w:lsdException w:name="Signature" w:semiHidden="1" w:unhideWhenUsed="1"/>
-    <w:lsdException w:name="Default Paragraph Font" w:semiHidden="1" w:uiPriority="1" w:unhideWhenUsed="1"/>
+    <w:lsdException w:name="Default Paragraph Font" w:uiPriority="1" w:semiHidden="1" w:unhideWhenUsed="1"/>
     <w:lsdException w:name="Body Text" w:semiHidden="1" w:unhideWhenUsed="1"/>
     <w:lsdException w:name="Body Text Indent" w:semiHidden="1" w:unhideWhenUsed="1"/>
     <w:lsdException w:name="List Continue" w:semiHidden="1" w:unhideWhenUsed="1"/>
@@ -603,8 +909,8 @@
     <w:lsdException w:name="Subtle Reference" w:uiPriority="31" w:qFormat="1"/>
     <w:lsdException w:name="Intense Reference" w:uiPriority="32" w:qFormat="1"/>
     <w:lsdException w:name="Book Title" w:uiPriority="33" w:qFormat="1"/>
-    <w:lsdException w:name="Bibliography" w:semiHidden="1" w:uiPriority="37" w:unhideWhenUsed="1"/>
-    <w:lsdException w:name="TOC Heading" w:semiHidden="1" w:uiPriority="39" w:unhideWhenUsed="1" w:qFormat="1"/>
+    <w:lsdException w:name="Bibliography" w:uiPriority="37" w:semiHidden="1" w:unhideWhenUsed="1"/>
+    <w:lsdException w:name="TOC Heading" w:uiPriority="39" w:semiHidden="1" w:unhideWhenUsed="1" w:qFormat="1"/>
     <w:lsdException w:name="Plain Table 1" w:uiPriority="41"/>
     <w:lsdException w:name="Plain Table 2" w:uiPriority="42"/>
     <w:lsdException w:name="Plain Table 3" w:uiPriority="43"/>
@@ -715,58 +1021,271 @@
     <w:lsdException w:name="Unresolved Mention" w:semiHidden="1" w:unhideWhenUsed="1"/>
     <w:lsdException w:name="Smart Link" w:semiHidden="1" w:unhideWhenUsed="1"/>
   </w:latentStyles>
-  <w:style w:type="paragraph" w:default="1" w:styleId="Standard">
+  <w:style w:type="paragraph" w:styleId="Normal" w:default="1">
     <w:name w:val="Normal"/>
     <w:qFormat/>
-  </w:style>
-  <w:style w:type="paragraph" w:styleId="berschrift1">
-    <w:name w:val="heading 1"/>
-    <w:basedOn w:val="Standard"/>
-    <w:next w:val="Standard"/>
+    <w:pPr>
+      <w:widowControl/>
+      <w:bidi w:val="0"/>
+      <w:spacing w:lineRule="auto" w:line="259" w:before="0" w:after="160"/>
+      <w:jc w:val="left"/>
+    </w:pPr>
+    <w:rPr>
+      <w:rFonts w:ascii="Calibri" w:hAnsi="Calibri" w:eastAsia="Calibri" w:cs="" w:asciiTheme="minorHAnsi" w:cstheme="minorBidi" w:eastAsiaTheme="minorHAnsi" w:hAnsiTheme="minorHAnsi"/>
+      <w:color w:val="auto"/>
+      <w:kern w:val="0"/>
+      <w:sz w:val="22"/>
+      <w:szCs w:val="22"/>
+      <w:lang w:val="de-CH" w:eastAsia="en-US" w:bidi="ar-SA"/>
+    </w:rPr>
+  </w:style>
+  <w:style w:type="paragraph" w:styleId="Heading1">
+    <w:name w:val="Heading 1"/>
+    <w:basedOn w:val="Normal"/>
+    <w:next w:val="Normal"/>
     <w:link w:val="berschrift1Zchn"/>
     <w:uiPriority w:val="9"/>
     <w:qFormat/>
-    <w:rsid w:val="00C82E34"/>
+    <w:rsid w:val="00c82e34"/>
     <w:pPr>
-      <w:keepNext/>
+      <w:keepNext w:val="true"/>
       <w:keepLines/>
       <w:spacing w:before="240" w:after="0"/>
       <w:outlineLvl w:val="0"/>
     </w:pPr>
     <w:rPr>
-      <w:rFonts w:asciiTheme="majorHAnsi" w:eastAsiaTheme="majorEastAsia" w:hAnsiTheme="majorHAnsi" w:cstheme="majorBidi"/>
-      <w:color w:val="2F5496" w:themeColor="accent1" w:themeShade="BF"/>
+      <w:rFonts w:ascii="Calibri Light" w:hAnsi="Calibri Light" w:eastAsia="" w:cs="" w:asciiTheme="majorHAnsi" w:cstheme="majorBidi" w:eastAsiaTheme="majorEastAsia" w:hAnsiTheme="majorHAnsi"/>
+      <w:color w:val="2F5496" w:themeColor="accent1" w:themeShade="bf"/>
       <w:sz w:val="32"/>
       <w:szCs w:val="32"/>
     </w:rPr>
   </w:style>
-  <w:style w:type="paragraph" w:styleId="berschrift2">
-    <w:name w:val="heading 2"/>
-    <w:basedOn w:val="Standard"/>
-    <w:next w:val="Standard"/>
+  <w:style w:type="paragraph" w:styleId="Heading2">
+    <w:name w:val="Heading 2"/>
+    <w:basedOn w:val="Normal"/>
+    <w:next w:val="Normal"/>
     <w:link w:val="berschrift2Zchn"/>
     <w:uiPriority w:val="9"/>
     <w:unhideWhenUsed/>
     <w:qFormat/>
-    <w:rsid w:val="00C82E34"/>
+    <w:rsid w:val="00c82e34"/>
     <w:pPr>
-      <w:keepNext/>
+      <w:keepNext w:val="true"/>
       <w:keepLines/>
       <w:spacing w:before="40" w:after="0"/>
       <w:outlineLvl w:val="1"/>
     </w:pPr>
     <w:rPr>
-      <w:rFonts w:asciiTheme="majorHAnsi" w:eastAsiaTheme="majorEastAsia" w:hAnsiTheme="majorHAnsi" w:cstheme="majorBidi"/>
-      <w:color w:val="2F5496" w:themeColor="accent1" w:themeShade="BF"/>
+      <w:rFonts w:ascii="Calibri Light" w:hAnsi="Calibri Light" w:eastAsia="" w:cs="" w:asciiTheme="majorHAnsi" w:cstheme="majorBidi" w:eastAsiaTheme="majorEastAsia" w:hAnsiTheme="majorHAnsi"/>
+      <w:color w:val="2F5496" w:themeColor="accent1" w:themeShade="bf"/>
       <w:sz w:val="26"/>
       <w:szCs w:val="26"/>
     </w:rPr>
   </w:style>
-  <w:style w:type="character" w:default="1" w:styleId="Absatz-Standardschriftart">
+  <w:style w:type="character" w:styleId="DefaultParagraphFont" w:default="1">
     <w:name w:val="Default Paragraph Font"/>
     <w:uiPriority w:val="1"/>
     <w:semiHidden/>
     <w:unhideWhenUsed/>
+    <w:qFormat/>
+    <w:rPr/>
+  </w:style>
+  <w:style w:type="character" w:styleId="TitelZchn" w:customStyle="1">
+    <w:name w:val="Titel Zchn"/>
+    <w:basedOn w:val="DefaultParagraphFont"/>
+    <w:link w:val="Titel"/>
+    <w:uiPriority w:val="10"/>
+    <w:qFormat/>
+    <w:rsid w:val="001652d9"/>
+    <w:rPr>
+      <w:rFonts w:ascii="Calibri Light" w:hAnsi="Calibri Light" w:eastAsia="" w:cs="" w:asciiTheme="majorHAnsi" w:cstheme="majorBidi" w:eastAsiaTheme="majorEastAsia" w:hAnsiTheme="majorHAnsi"/>
+      <w:spacing w:val="-10"/>
+      <w:kern w:val="2"/>
+      <w:sz w:val="56"/>
+      <w:szCs w:val="56"/>
+    </w:rPr>
+  </w:style>
+  <w:style w:type="character" w:styleId="Berschrift1Zchn" w:customStyle="1">
+    <w:name w:val="Überschrift 1 Zchn"/>
+    <w:basedOn w:val="DefaultParagraphFont"/>
+    <w:link w:val="berschrift1"/>
+    <w:uiPriority w:val="9"/>
+    <w:qFormat/>
+    <w:rsid w:val="00c82e34"/>
+    <w:rPr>
+      <w:rFonts w:ascii="Calibri Light" w:hAnsi="Calibri Light" w:eastAsia="" w:cs="" w:asciiTheme="majorHAnsi" w:cstheme="majorBidi" w:eastAsiaTheme="majorEastAsia" w:hAnsiTheme="majorHAnsi"/>
+      <w:color w:val="2F5496" w:themeColor="accent1" w:themeShade="bf"/>
+      <w:sz w:val="32"/>
+      <w:szCs w:val="32"/>
+    </w:rPr>
+  </w:style>
+  <w:style w:type="character" w:styleId="Berschrift2Zchn" w:customStyle="1">
+    <w:name w:val="Überschrift 2 Zchn"/>
+    <w:basedOn w:val="DefaultParagraphFont"/>
+    <w:link w:val="berschrift2"/>
+    <w:uiPriority w:val="9"/>
+    <w:qFormat/>
+    <w:rsid w:val="00c82e34"/>
+    <w:rPr>
+      <w:rFonts w:ascii="Calibri Light" w:hAnsi="Calibri Light" w:eastAsia="" w:cs="" w:asciiTheme="majorHAnsi" w:cstheme="majorBidi" w:eastAsiaTheme="majorEastAsia" w:hAnsiTheme="majorHAnsi"/>
+      <w:color w:val="2F5496" w:themeColor="accent1" w:themeShade="bf"/>
+      <w:sz w:val="26"/>
+      <w:szCs w:val="26"/>
+    </w:rPr>
+  </w:style>
+  <w:style w:type="character" w:styleId="KopfzeileZchn" w:customStyle="1">
+    <w:name w:val="Kopfzeile Zchn"/>
+    <w:basedOn w:val="DefaultParagraphFont"/>
+    <w:link w:val="Kopfzeile"/>
+    <w:uiPriority w:val="99"/>
+    <w:qFormat/>
+    <w:rsid w:val="00d3756b"/>
+    <w:rPr/>
+  </w:style>
+  <w:style w:type="character" w:styleId="FuzeileZchn" w:customStyle="1">
+    <w:name w:val="Fußzeile Zchn"/>
+    <w:basedOn w:val="DefaultParagraphFont"/>
+    <w:link w:val="Fuzeile"/>
+    <w:uiPriority w:val="99"/>
+    <w:qFormat/>
+    <w:rsid w:val="00d3756b"/>
+    <w:rPr/>
+  </w:style>
+  <w:style w:type="character" w:styleId="InternetLink">
+    <w:name w:val="Internet Link"/>
+    <w:rPr>
+      <w:color w:val="000080"/>
+      <w:u w:val="single"/>
+      <w:lang w:val="zxx" w:eastAsia="zxx" w:bidi="zxx"/>
+    </w:rPr>
+  </w:style>
+  <w:style w:type="paragraph" w:styleId="Heading">
+    <w:name w:val="Heading"/>
+    <w:basedOn w:val="Normal"/>
+    <w:next w:val="TextBody"/>
+    <w:qFormat/>
+    <w:pPr>
+      <w:keepNext w:val="true"/>
+      <w:spacing w:before="240" w:after="120"/>
+    </w:pPr>
+    <w:rPr>
+      <w:rFonts w:ascii="Liberation Sans" w:hAnsi="Liberation Sans" w:eastAsia="DejaVu Sans" w:cs="Noto Sans Devanagari"/>
+      <w:sz w:val="28"/>
+      <w:szCs w:val="28"/>
+    </w:rPr>
+  </w:style>
+  <w:style w:type="paragraph" w:styleId="TextBody">
+    <w:name w:val="Body Text"/>
+    <w:basedOn w:val="Normal"/>
+    <w:pPr>
+      <w:spacing w:lineRule="auto" w:line="276" w:before="0" w:after="140"/>
+    </w:pPr>
+    <w:rPr/>
+  </w:style>
+  <w:style w:type="paragraph" w:styleId="List">
+    <w:name w:val="List"/>
+    <w:basedOn w:val="TextBody"/>
+    <w:pPr/>
+    <w:rPr>
+      <w:rFonts w:cs="Noto Sans Devanagari"/>
+    </w:rPr>
+  </w:style>
+  <w:style w:type="paragraph" w:styleId="Caption">
+    <w:name w:val="Caption"/>
+    <w:basedOn w:val="Normal"/>
+    <w:qFormat/>
+    <w:pPr>
+      <w:suppressLineNumbers/>
+      <w:spacing w:before="120" w:after="120"/>
+    </w:pPr>
+    <w:rPr>
+      <w:rFonts w:cs="Noto Sans Devanagari"/>
+      <w:i/>
+      <w:iCs/>
+      <w:sz w:val="24"/>
+      <w:szCs w:val="24"/>
+    </w:rPr>
+  </w:style>
+  <w:style w:type="paragraph" w:styleId="Index">
+    <w:name w:val="Index"/>
+    <w:basedOn w:val="Normal"/>
+    <w:qFormat/>
+    <w:pPr>
+      <w:suppressLineNumbers/>
+    </w:pPr>
+    <w:rPr>
+      <w:rFonts w:cs="Noto Sans Devanagari"/>
+    </w:rPr>
+  </w:style>
+  <w:style w:type="paragraph" w:styleId="Title">
+    <w:name w:val="Title"/>
+    <w:basedOn w:val="Normal"/>
+    <w:next w:val="Normal"/>
+    <w:link w:val="TitelZchn"/>
+    <w:uiPriority w:val="10"/>
+    <w:qFormat/>
+    <w:rsid w:val="001652d9"/>
+    <w:pPr>
+      <w:spacing w:lineRule="auto" w:line="240" w:before="0" w:after="0"/>
+      <w:contextualSpacing/>
+    </w:pPr>
+    <w:rPr>
+      <w:rFonts w:ascii="Calibri Light" w:hAnsi="Calibri Light" w:eastAsia="" w:cs="" w:asciiTheme="majorHAnsi" w:cstheme="majorBidi" w:eastAsiaTheme="majorEastAsia" w:hAnsiTheme="majorHAnsi"/>
+      <w:spacing w:val="-10"/>
+      <w:kern w:val="2"/>
+      <w:sz w:val="56"/>
+      <w:szCs w:val="56"/>
+    </w:rPr>
+  </w:style>
+  <w:style w:type="paragraph" w:styleId="Header">
+    <w:name w:val="Header"/>
+    <w:basedOn w:val="Normal"/>
+    <w:link w:val="KopfzeileZchn"/>
+    <w:uiPriority w:val="99"/>
+    <w:unhideWhenUsed/>
+    <w:rsid w:val="00d3756b"/>
+    <w:pPr>
+      <w:tabs>
+        <w:tab w:val="clear" w:pos="708"/>
+        <w:tab w:val="center" w:pos="4536" w:leader="none"/>
+        <w:tab w:val="right" w:pos="9072" w:leader="none"/>
+      </w:tabs>
+      <w:spacing w:lineRule="auto" w:line="240" w:before="0" w:after="0"/>
+    </w:pPr>
+    <w:rPr/>
+  </w:style>
+  <w:style w:type="paragraph" w:styleId="Footer">
+    <w:name w:val="Footer"/>
+    <w:basedOn w:val="Normal"/>
+    <w:link w:val="FuzeileZchn"/>
+    <w:uiPriority w:val="99"/>
+    <w:unhideWhenUsed/>
+    <w:rsid w:val="00d3756b"/>
+    <w:pPr>
+      <w:tabs>
+        <w:tab w:val="clear" w:pos="708"/>
+        <w:tab w:val="center" w:pos="4536" w:leader="none"/>
+        <w:tab w:val="right" w:pos="9072" w:leader="none"/>
+      </w:tabs>
+      <w:spacing w:lineRule="auto" w:line="240" w:before="0" w:after="0"/>
+    </w:pPr>
+    <w:rPr/>
+  </w:style>
+  <w:style w:type="paragraph" w:styleId="TableContents">
+    <w:name w:val="Table Contents"/>
+    <w:basedOn w:val="Normal"/>
+    <w:qFormat/>
+    <w:pPr>
+      <w:suppressLineNumbers/>
+    </w:pPr>
+    <w:rPr/>
+  </w:style>
+  <w:style w:type="numbering" w:styleId="NoList" w:default="1">
+    <w:name w:val="No List"/>
+    <w:uiPriority w:val="99"/>
+    <w:semiHidden/>
+    <w:unhideWhenUsed/>
+    <w:qFormat/>
   </w:style>
   <w:style w:type="table" w:default="1" w:styleId="NormaleTabelle">
     <w:name w:val="Normal Table"/>
@@ -782,116 +1301,6 @@
         <w:right w:w="108" w:type="dxa"/>
       </w:tblCellMar>
     </w:tblPr>
-  </w:style>
-  <w:style w:type="numbering" w:default="1" w:styleId="KeineListe">
-    <w:name w:val="No List"/>
-    <w:uiPriority w:val="99"/>
-    <w:semiHidden/>
-    <w:unhideWhenUsed/>
-  </w:style>
-  <w:style w:type="paragraph" w:styleId="Titel">
-    <w:name w:val="Title"/>
-    <w:basedOn w:val="Standard"/>
-    <w:next w:val="Standard"/>
-    <w:link w:val="TitelZchn"/>
-    <w:uiPriority w:val="10"/>
-    <w:qFormat/>
-    <w:rsid w:val="001652D9"/>
-    <w:pPr>
-      <w:spacing w:after="0" w:line="240" w:lineRule="auto"/>
-      <w:contextualSpacing/>
-    </w:pPr>
-    <w:rPr>
-      <w:rFonts w:asciiTheme="majorHAnsi" w:eastAsiaTheme="majorEastAsia" w:hAnsiTheme="majorHAnsi" w:cstheme="majorBidi"/>
-      <w:spacing w:val="-10"/>
-      <w:kern w:val="28"/>
-      <w:sz w:val="56"/>
-      <w:szCs w:val="56"/>
-    </w:rPr>
-  </w:style>
-  <w:style w:type="character" w:customStyle="1" w:styleId="TitelZchn">
-    <w:name w:val="Titel Zchn"/>
-    <w:basedOn w:val="Absatz-Standardschriftart"/>
-    <w:link w:val="Titel"/>
-    <w:uiPriority w:val="10"/>
-    <w:rsid w:val="001652D9"/>
-    <w:rPr>
-      <w:rFonts w:asciiTheme="majorHAnsi" w:eastAsiaTheme="majorEastAsia" w:hAnsiTheme="majorHAnsi" w:cstheme="majorBidi"/>
-      <w:spacing w:val="-10"/>
-      <w:kern w:val="28"/>
-      <w:sz w:val="56"/>
-      <w:szCs w:val="56"/>
-    </w:rPr>
-  </w:style>
-  <w:style w:type="character" w:customStyle="1" w:styleId="berschrift1Zchn">
-    <w:name w:val="Überschrift 1 Zchn"/>
-    <w:basedOn w:val="Absatz-Standardschriftart"/>
-    <w:link w:val="berschrift1"/>
-    <w:uiPriority w:val="9"/>
-    <w:rsid w:val="00C82E34"/>
-    <w:rPr>
-      <w:rFonts w:asciiTheme="majorHAnsi" w:eastAsiaTheme="majorEastAsia" w:hAnsiTheme="majorHAnsi" w:cstheme="majorBidi"/>
-      <w:color w:val="2F5496" w:themeColor="accent1" w:themeShade="BF"/>
-      <w:sz w:val="32"/>
-      <w:szCs w:val="32"/>
-    </w:rPr>
-  </w:style>
-  <w:style w:type="character" w:customStyle="1" w:styleId="berschrift2Zchn">
-    <w:name w:val="Überschrift 2 Zchn"/>
-    <w:basedOn w:val="Absatz-Standardschriftart"/>
-    <w:link w:val="berschrift2"/>
-    <w:uiPriority w:val="9"/>
-    <w:rsid w:val="00C82E34"/>
-    <w:rPr>
-      <w:rFonts w:asciiTheme="majorHAnsi" w:eastAsiaTheme="majorEastAsia" w:hAnsiTheme="majorHAnsi" w:cstheme="majorBidi"/>
-      <w:color w:val="2F5496" w:themeColor="accent1" w:themeShade="BF"/>
-      <w:sz w:val="26"/>
-      <w:szCs w:val="26"/>
-    </w:rPr>
-  </w:style>
-  <w:style w:type="paragraph" w:styleId="Kopfzeile">
-    <w:name w:val="header"/>
-    <w:basedOn w:val="Standard"/>
-    <w:link w:val="KopfzeileZchn"/>
-    <w:uiPriority w:val="99"/>
-    <w:unhideWhenUsed/>
-    <w:rsid w:val="00D3756B"/>
-    <w:pPr>
-      <w:tabs>
-        <w:tab w:val="center" w:pos="4536"/>
-        <w:tab w:val="right" w:pos="9072"/>
-      </w:tabs>
-      <w:spacing w:after="0" w:line="240" w:lineRule="auto"/>
-    </w:pPr>
-  </w:style>
-  <w:style w:type="character" w:customStyle="1" w:styleId="KopfzeileZchn">
-    <w:name w:val="Kopfzeile Zchn"/>
-    <w:basedOn w:val="Absatz-Standardschriftart"/>
-    <w:link w:val="Kopfzeile"/>
-    <w:uiPriority w:val="99"/>
-    <w:rsid w:val="00D3756B"/>
-  </w:style>
-  <w:style w:type="paragraph" w:styleId="Fuzeile">
-    <w:name w:val="footer"/>
-    <w:basedOn w:val="Standard"/>
-    <w:link w:val="FuzeileZchn"/>
-    <w:uiPriority w:val="99"/>
-    <w:unhideWhenUsed/>
-    <w:rsid w:val="00D3756B"/>
-    <w:pPr>
-      <w:tabs>
-        <w:tab w:val="center" w:pos="4536"/>
-        <w:tab w:val="right" w:pos="9072"/>
-      </w:tabs>
-      <w:spacing w:after="0" w:line="240" w:lineRule="auto"/>
-    </w:pPr>
-  </w:style>
-  <w:style w:type="character" w:customStyle="1" w:styleId="FuzeileZchn">
-    <w:name w:val="Fußzeile Zchn"/>
-    <w:basedOn w:val="Absatz-Standardschriftart"/>
-    <w:link w:val="Fuzeile"/>
-    <w:uiPriority w:val="99"/>
-    <w:rsid w:val="00D3756B"/>
   </w:style>
 </w:styles>
 </file>

</xml_diff>